<commit_message>
Speicher-Fehlermeldung nach Validierung angepasst
</commit_message>
<xml_diff>
--- a/Aufgabe.docx
+++ b/Aufgabe.docx
@@ -249,33 +249,23 @@
     <w:p>
       <w:pPr>
         <w:pStyle w:val="berschrift1"/>
-        <w:rPr>
-          <w:highlight w:val="darkGreen"/>
-        </w:rPr>
-      </w:pPr>
-      <w:r>
-        <w:rPr>
-          <w:highlight w:val="darkGreen"/>
-        </w:rPr>
+      </w:pPr>
+      <w:r>
         <w:lastRenderedPageBreak/>
         <w:t xml:space="preserve">#1258 </w:t>
       </w:r>
       <w:r>
-        <w:rPr>
-          <w:highlight w:val="darkGreen"/>
-        </w:rPr>
-        <w:t xml:space="preserve">Benutzer </w:t>
-      </w:r>
-      <w:r>
-        <w:rPr>
-          <w:highlight w:val="darkGreen"/>
-        </w:rPr>
+        <w:t>Be</w:t>
+      </w:r>
+      <w:bookmarkStart w:id="0" w:name="_GoBack"/>
+      <w:bookmarkEnd w:id="0"/>
+      <w:r>
+        <w:t xml:space="preserve">nutzer </w:t>
+      </w:r>
+      <w:r>
         <w:t>|</w:t>
       </w:r>
       <w:r>
-        <w:rPr>
-          <w:highlight w:val="darkGreen"/>
-        </w:rPr>
         <w:t xml:space="preserve"> Anmelden an Applikation</w:t>
       </w:r>
     </w:p>
@@ -295,21 +285,12 @@
     <w:p>
       <w:pPr>
         <w:pStyle w:val="berschrift2"/>
-        <w:rPr>
-          <w:highlight w:val="darkGreen"/>
-        </w:rPr>
-      </w:pPr>
-      <w:r>
-        <w:rPr>
-          <w:highlight w:val="darkGreen"/>
-        </w:rPr>
+      </w:pPr>
+      <w:r>
         <w:t xml:space="preserve">Acceptance </w:t>
       </w:r>
       <w:proofErr w:type="spellStart"/>
       <w:r>
-        <w:rPr>
-          <w:highlight w:val="darkGreen"/>
-        </w:rPr>
         <w:t>Criterias</w:t>
       </w:r>
       <w:proofErr w:type="spellEnd"/>
@@ -394,14 +375,8 @@
     <w:p>
       <w:pPr>
         <w:pStyle w:val="berschrift2"/>
-        <w:rPr>
-          <w:highlight w:val="darkGreen"/>
-        </w:rPr>
-      </w:pPr>
-      <w:r>
-        <w:rPr>
-          <w:highlight w:val="darkGreen"/>
-        </w:rPr>
+      </w:pPr>
+      <w:r>
         <w:t>Abgrenzungen</w:t>
       </w:r>
     </w:p>
@@ -437,45 +412,25 @@
       <w:r>
         <w:br w:type="page"/>
       </w:r>
-      <w:bookmarkStart w:id="0" w:name="_GoBack"/>
-      <w:bookmarkEnd w:id="0"/>
     </w:p>
     <w:p>
       <w:pPr>
         <w:pStyle w:val="berschrift1"/>
-        <w:rPr>
-          <w:highlight w:val="darkGreen"/>
-        </w:rPr>
-      </w:pPr>
-      <w:r>
-        <w:rPr>
-          <w:highlight w:val="darkGreen"/>
-        </w:rPr>
+      </w:pPr>
+      <w:r>
         <w:lastRenderedPageBreak/>
         <w:t xml:space="preserve">#1259 </w:t>
       </w:r>
       <w:r>
-        <w:rPr>
-          <w:highlight w:val="darkGreen"/>
-        </w:rPr>
         <w:t xml:space="preserve">Benutzer </w:t>
       </w:r>
       <w:r>
-        <w:rPr>
-          <w:highlight w:val="darkGreen"/>
-        </w:rPr>
         <w:t>|</w:t>
       </w:r>
       <w:r>
-        <w:rPr>
-          <w:highlight w:val="darkGreen"/>
-        </w:rPr>
         <w:t xml:space="preserve"> </w:t>
       </w:r>
       <w:r>
-        <w:rPr>
-          <w:highlight w:val="darkGreen"/>
-        </w:rPr>
         <w:t>Navigation in der Applikation</w:t>
       </w:r>
     </w:p>
@@ -495,21 +450,12 @@
     <w:p>
       <w:pPr>
         <w:pStyle w:val="berschrift2"/>
-        <w:rPr>
-          <w:highlight w:val="darkGreen"/>
-        </w:rPr>
-      </w:pPr>
-      <w:r>
-        <w:rPr>
-          <w:highlight w:val="darkGreen"/>
-        </w:rPr>
+      </w:pPr>
+      <w:r>
         <w:t xml:space="preserve">Acceptance </w:t>
       </w:r>
       <w:proofErr w:type="spellStart"/>
       <w:r>
-        <w:rPr>
-          <w:highlight w:val="darkGreen"/>
-        </w:rPr>
         <w:t>Criterias</w:t>
       </w:r>
       <w:proofErr w:type="spellEnd"/>
@@ -570,14 +516,8 @@
     <w:p>
       <w:pPr>
         <w:pStyle w:val="berschrift2"/>
-        <w:rPr>
-          <w:highlight w:val="darkGreen"/>
-        </w:rPr>
-      </w:pPr>
-      <w:r>
-        <w:rPr>
-          <w:highlight w:val="darkGreen"/>
-        </w:rPr>
+      </w:pPr>
+      <w:r>
         <w:t>Abgrenzungen</w:t>
       </w:r>
     </w:p>

</xml_diff>

<commit_message>
Suche und Reset implementiert
</commit_message>
<xml_diff>
--- a/Aufgabe.docx
+++ b/Aufgabe.docx
@@ -255,12 +255,7 @@
         <w:t xml:space="preserve">#1258 </w:t>
       </w:r>
       <w:r>
-        <w:t>Be</w:t>
-      </w:r>
-      <w:bookmarkStart w:id="0" w:name="_GoBack"/>
-      <w:bookmarkEnd w:id="0"/>
-      <w:r>
-        <w:t xml:space="preserve">nutzer </w:t>
+        <w:t xml:space="preserve">Benutzer </w:t>
       </w:r>
       <w:r>
         <w:t>|</w:t>
@@ -608,10 +603,21 @@
       <w:proofErr w:type="spellEnd"/>
     </w:p>
     <w:p>
-      <w:r>
+      <w:pPr>
+        <w:rPr>
+          <w:highlight w:val="darkGreen"/>
+        </w:rPr>
+      </w:pPr>
+      <w:r>
+        <w:rPr>
+          <w:highlight w:val="darkGreen"/>
+        </w:rPr>
         <w:t>AC01: In der Detailmaske kann der Benutzer neue Dokumente hinzufügen</w:t>
       </w:r>
       <w:r>
+        <w:rPr>
+          <w:highlight w:val="darkGreen"/>
+        </w:rPr>
         <w:t>.</w:t>
       </w:r>
     </w:p>
@@ -778,28 +784,56 @@
       </w:r>
     </w:p>
     <w:p>
-      <w:r>
+      <w:pPr>
+        <w:rPr>
+          <w:highlight w:val="darkGreen"/>
+        </w:rPr>
+      </w:pPr>
+      <w:r>
+        <w:rPr>
+          <w:highlight w:val="darkGreen"/>
+        </w:rPr>
         <w:t xml:space="preserve">AC04: Wird die </w:t>
       </w:r>
       <w:proofErr w:type="spellStart"/>
       <w:r>
+        <w:rPr>
+          <w:highlight w:val="darkGreen"/>
+        </w:rPr>
         <w:t>CheckBox</w:t>
       </w:r>
       <w:proofErr w:type="spellEnd"/>
       <w:r>
+        <w:rPr>
+          <w:highlight w:val="darkGreen"/>
+        </w:rPr>
         <w:t xml:space="preserve"> «Datei löschen» markiert, wird die Datei nach dem erfolgreichem </w:t>
       </w:r>
       <w:proofErr w:type="spellStart"/>
       <w:r>
+        <w:rPr>
+          <w:highlight w:val="darkGreen"/>
+        </w:rPr>
         <w:t>Einlesevorgang</w:t>
       </w:r>
       <w:proofErr w:type="spellEnd"/>
       <w:r>
+        <w:rPr>
+          <w:highlight w:val="darkGreen"/>
+        </w:rPr>
         <w:t xml:space="preserve"> vom Filesystem gelöscht.</w:t>
       </w:r>
     </w:p>
     <w:p>
-      <w:r>
+      <w:pPr>
+        <w:rPr>
+          <w:highlight w:val="darkGreen"/>
+        </w:rPr>
+      </w:pPr>
+      <w:r>
+        <w:rPr>
+          <w:highlight w:val="darkGreen"/>
+        </w:rPr>
         <w:t>AC05: Das Erfassungsdatum sowie der Benutzer werden vom System generiert.</w:t>
       </w:r>
     </w:p>
@@ -842,7 +876,15 @@
       </w:r>
     </w:p>
     <w:p>
-      <w:r>
+      <w:pPr>
+        <w:rPr>
+          <w:highlight w:val="darkGreen"/>
+        </w:rPr>
+      </w:pPr>
+      <w:r>
+        <w:rPr>
+          <w:highlight w:val="darkGreen"/>
+        </w:rPr>
         <w:t xml:space="preserve">AC07: Wurde kein Validierungsfehler erkannt, wird die Datei eingelesen. </w:t>
       </w:r>
     </w:p>
@@ -943,28 +985,56 @@
       <w:proofErr w:type="spellEnd"/>
     </w:p>
     <w:p>
-      <w:r>
+      <w:pPr>
+        <w:rPr>
+          <w:highlight w:val="darkGreen"/>
+        </w:rPr>
+      </w:pPr>
+      <w:r>
+        <w:rPr>
+          <w:highlight w:val="darkGreen"/>
+        </w:rPr>
         <w:t xml:space="preserve">AC01: In der </w:t>
       </w:r>
       <w:proofErr w:type="spellStart"/>
       <w:r>
+        <w:rPr>
+          <w:highlight w:val="darkGreen"/>
+        </w:rPr>
         <w:t>App.Config</w:t>
       </w:r>
       <w:proofErr w:type="spellEnd"/>
       <w:r>
+        <w:rPr>
+          <w:highlight w:val="darkGreen"/>
+        </w:rPr>
         <w:t xml:space="preserve"> der Applikation kann ein </w:t>
       </w:r>
       <w:proofErr w:type="spellStart"/>
       <w:r>
+        <w:rPr>
+          <w:highlight w:val="darkGreen"/>
+        </w:rPr>
         <w:t>Repositorypfad</w:t>
       </w:r>
       <w:proofErr w:type="spellEnd"/>
       <w:r>
+        <w:rPr>
+          <w:highlight w:val="darkGreen"/>
+        </w:rPr>
         <w:t xml:space="preserve"> angegeben werden, unter dem die Dokumente sowie die Metadaten gespeichert werden.</w:t>
       </w:r>
     </w:p>
     <w:p>
-      <w:r>
+      <w:pPr>
+        <w:rPr>
+          <w:highlight w:val="darkGreen"/>
+        </w:rPr>
+      </w:pPr>
+      <w:r>
+        <w:rPr>
+          <w:highlight w:val="darkGreen"/>
+        </w:rPr>
         <w:t>AC02: Anhand des Valuta Datum wird pro Jahr ein Ordner erzeugt, sofern dieser noch nicht vorhanden ist.</w:t>
       </w:r>
     </w:p>
@@ -1011,37 +1081,79 @@
       </w:r>
     </w:p>
     <w:p>
-      <w:r>
+      <w:pPr>
+        <w:rPr>
+          <w:highlight w:val="darkGreen"/>
+        </w:rPr>
+      </w:pPr>
+      <w:r>
+        <w:rPr>
+          <w:highlight w:val="darkGreen"/>
+        </w:rPr>
         <w:t>AC03: Es wird jeweils das Dokument sowie eine Metadatendatei (XML) abgelegt.</w:t>
       </w:r>
     </w:p>
     <w:p>
-      <w:r>
+      <w:pPr>
+        <w:rPr>
+          <w:highlight w:val="darkGreen"/>
+        </w:rPr>
+      </w:pPr>
+      <w:r>
+        <w:rPr>
+          <w:highlight w:val="darkGreen"/>
+        </w:rPr>
         <w:t xml:space="preserve">AC04: Die Dokumente werden </w:t>
       </w:r>
       <w:r>
+        <w:rPr>
+          <w:highlight w:val="darkGreen"/>
+        </w:rPr>
         <w:t xml:space="preserve">mit </w:t>
       </w:r>
       <w:r>
+        <w:rPr>
+          <w:highlight w:val="darkGreen"/>
+        </w:rPr>
         <w:t>folgender Konvention benannt: {GUID}_</w:t>
       </w:r>
       <w:proofErr w:type="gramStart"/>
       <w:r>
+        <w:rPr>
+          <w:highlight w:val="darkGreen"/>
+        </w:rPr>
         <w:t>Content.{</w:t>
       </w:r>
       <w:proofErr w:type="gramEnd"/>
       <w:r>
+        <w:rPr>
+          <w:highlight w:val="darkGreen"/>
+        </w:rPr>
         <w:t>Extension}</w:t>
       </w:r>
     </w:p>
     <w:p>
-      <w:r>
+      <w:pPr>
+        <w:rPr>
+          <w:highlight w:val="darkGreen"/>
+        </w:rPr>
+      </w:pPr>
+      <w:r>
+        <w:rPr>
+          <w:highlight w:val="darkGreen"/>
+        </w:rPr>
         <w:t xml:space="preserve">AC05: Die Metadatenfiles werden </w:t>
       </w:r>
       <w:r>
+        <w:rPr>
+          <w:highlight w:val="darkGreen"/>
+        </w:rPr>
         <w:t xml:space="preserve">mit folgender </w:t>
       </w:r>
       <w:r>
+        <w:rPr>
+          <w:highlight w:val="darkGreen"/>
+        </w:rPr>
         <w:t>Konvention benannt: {GUID}_Metadata.xml</w:t>
       </w:r>
     </w:p>
@@ -1088,15 +1200,29 @@
       </w:r>
     </w:p>
     <w:p>
-      <w:r>
+      <w:pPr>
+        <w:rPr>
+          <w:highlight w:val="darkGreen"/>
+        </w:rPr>
+      </w:pPr>
+      <w:r>
+        <w:rPr>
+          <w:highlight w:val="darkGreen"/>
+        </w:rPr>
         <w:t xml:space="preserve">AC06: Das Content- und das </w:t>
       </w:r>
       <w:proofErr w:type="spellStart"/>
       <w:r>
+        <w:rPr>
+          <w:highlight w:val="darkGreen"/>
+        </w:rPr>
         <w:t>Metadata</w:t>
       </w:r>
       <w:proofErr w:type="spellEnd"/>
       <w:r>
+        <w:rPr>
+          <w:highlight w:val="darkGreen"/>
+        </w:rPr>
         <w:t>-File tragen immer die gleiche GUID.</w:t>
       </w:r>
     </w:p>
@@ -1174,46 +1300,100 @@
       <w:proofErr w:type="spellEnd"/>
     </w:p>
     <w:p>
-      <w:r>
+      <w:pPr>
+        <w:rPr>
+          <w:highlight w:val="darkGreen"/>
+        </w:rPr>
+      </w:pPr>
+      <w:bookmarkStart w:id="0" w:name="_GoBack"/>
+      <w:r>
+        <w:rPr>
+          <w:highlight w:val="darkGreen"/>
+        </w:rPr>
         <w:t>AC01: Es kann mit einem Suchbegriff und/oder nach dem Typ eines Dokuments gesucht werden.</w:t>
       </w:r>
     </w:p>
     <w:p>
-      <w:r>
+      <w:pPr>
+        <w:rPr>
+          <w:highlight w:val="darkGreen"/>
+        </w:rPr>
+      </w:pPr>
+      <w:r>
+        <w:rPr>
+          <w:highlight w:val="darkGreen"/>
+        </w:rPr>
         <w:t>AC02: Wird ein Suchbegriff angegeben, wird in im Bezeichnung- sowie im Stichwortfeld gesucht.</w:t>
       </w:r>
     </w:p>
     <w:p>
-      <w:r>
+      <w:pPr>
+        <w:rPr>
+          <w:highlight w:val="darkGreen"/>
+        </w:rPr>
+      </w:pPr>
+      <w:r>
+        <w:rPr>
+          <w:highlight w:val="darkGreen"/>
+        </w:rPr>
         <w:t>AC03: Wird der [Suchen]-Butten betätigt wird nach Dokumenten welche den Filterkriterien entsprechend gesucht.</w:t>
       </w:r>
     </w:p>
     <w:p>
-      <w:r>
+      <w:pPr>
+        <w:rPr>
+          <w:highlight w:val="darkGreen"/>
+        </w:rPr>
+      </w:pPr>
+      <w:r>
+        <w:rPr>
+          <w:highlight w:val="darkGreen"/>
+        </w:rPr>
         <w:t xml:space="preserve">AC04: Das Resultat, wird im </w:t>
       </w:r>
       <w:proofErr w:type="spellStart"/>
       <w:r>
+        <w:rPr>
+          <w:highlight w:val="darkGreen"/>
+        </w:rPr>
         <w:t>DataGrid</w:t>
       </w:r>
       <w:proofErr w:type="spellEnd"/>
       <w:r>
+        <w:rPr>
+          <w:highlight w:val="darkGreen"/>
+        </w:rPr>
         <w:t xml:space="preserve"> angezeigt.</w:t>
       </w:r>
     </w:p>
     <w:p>
-      <w:r>
+      <w:pPr>
+        <w:rPr>
+          <w:highlight w:val="darkGreen"/>
+        </w:rPr>
+      </w:pPr>
+      <w:r>
+        <w:rPr>
+          <w:highlight w:val="darkGreen"/>
+        </w:rPr>
         <w:t>AC05: Wird auf den [</w:t>
       </w:r>
       <w:proofErr w:type="spellStart"/>
       <w:r>
+        <w:rPr>
+          <w:highlight w:val="darkGreen"/>
+        </w:rPr>
         <w:t>Reset</w:t>
       </w:r>
       <w:proofErr w:type="spellEnd"/>
       <w:r>
+        <w:rPr>
+          <w:highlight w:val="darkGreen"/>
+        </w:rPr>
         <w:t>]-Button geklickt, werden alle Filterkriterien sowie das Resultat zurückgesetzt.</w:t>
       </w:r>
     </w:p>
+    <w:bookmarkEnd w:id="0"/>
     <w:p>
       <w:r>
         <w:t>AC06: Wurde ein Dokument markiert, kann auf den [Öffnen]-Button geklickt werden.</w:t>
@@ -1410,7 +1590,7 @@
       </w:pPr>
     </w:pPrDefault>
   </w:docDefaults>
-  <w:latentStyles w:defLockedState="0" w:defUIPriority="99" w:defSemiHidden="0" w:defUnhideWhenUsed="0" w:defQFormat="0" w:count="375">
+  <w:latentStyles w:defLockedState="0" w:defUIPriority="99" w:defSemiHidden="0" w:defUnhideWhenUsed="0" w:defQFormat="0" w:count="377">
     <w:lsdException w:name="Normal" w:uiPriority="0" w:qFormat="1"/>
     <w:lsdException w:name="heading 1" w:uiPriority="9" w:qFormat="1"/>
     <w:lsdException w:name="heading 2" w:semiHidden="1" w:uiPriority="9" w:unhideWhenUsed="1" w:qFormat="1"/>
@@ -1516,7 +1696,6 @@
     <w:lsdException w:name="HTML Sample" w:semiHidden="1" w:unhideWhenUsed="1"/>
     <w:lsdException w:name="HTML Typewriter" w:semiHidden="1" w:unhideWhenUsed="1"/>
     <w:lsdException w:name="HTML Variable" w:semiHidden="1" w:unhideWhenUsed="1"/>
-    <w:lsdException w:name="Normal Table" w:semiHidden="1" w:unhideWhenUsed="1"/>
     <w:lsdException w:name="annotation subject" w:semiHidden="1" w:unhideWhenUsed="1"/>
     <w:lsdException w:name="No List" w:semiHidden="1" w:unhideWhenUsed="1"/>
     <w:lsdException w:name="Outline List 1" w:semiHidden="1" w:unhideWhenUsed="1"/>
@@ -1562,11 +1741,9 @@
     <w:lsdException w:name="Table Subtle 1" w:semiHidden="1" w:unhideWhenUsed="1"/>
     <w:lsdException w:name="Table Subtle 2" w:semiHidden="1" w:unhideWhenUsed="1"/>
     <w:lsdException w:name="Table Web 1" w:semiHidden="1" w:unhideWhenUsed="1"/>
-    <w:lsdException w:name="Table Web 2" w:semiHidden="1" w:unhideWhenUsed="1"/>
     <w:lsdException w:name="Table Web 3" w:semiHidden="1" w:unhideWhenUsed="1"/>
     <w:lsdException w:name="Balloon Text" w:semiHidden="1" w:unhideWhenUsed="1"/>
     <w:lsdException w:name="Table Grid" w:uiPriority="39"/>
-    <w:lsdException w:name="Table Theme" w:semiHidden="1" w:unhideWhenUsed="1"/>
     <w:lsdException w:name="Placeholder Text" w:semiHidden="1"/>
     <w:lsdException w:name="No Spacing" w:uiPriority="1" w:qFormat="1"/>
     <w:lsdException w:name="Light Shading" w:uiPriority="60"/>
@@ -1786,6 +1963,8 @@
     <w:lsdException w:name="Smart Hyperlink" w:semiHidden="1" w:unhideWhenUsed="1"/>
     <w:lsdException w:name="Hashtag" w:semiHidden="1" w:unhideWhenUsed="1"/>
     <w:lsdException w:name="Unresolved Mention" w:semiHidden="1" w:unhideWhenUsed="1"/>
+    <w:lsdException w:name="Smart Link" w:semiHidden="1" w:unhideWhenUsed="1"/>
+    <w:lsdException w:name="Smart Link Error" w:semiHidden="1" w:unhideWhenUsed="1"/>
   </w:latentStyles>
   <w:style w:type="paragraph" w:default="1" w:styleId="Standard">
     <w:name w:val="Normal"/>

</xml_diff>